<commit_message>
Small fixes and new output format
</commit_message>
<xml_diff>
--- a/doc/Valet DLL.docx
+++ b/doc/Valet DLL.docx
@@ -2,6 +2,8 @@
 <file path=word/document.xml><?xml version="1.0" encoding="utf-8"?>
 <w:document xmlns:wpc="http://schemas.microsoft.com/office/word/2010/wordprocessingCanvas" xmlns:mc="http://schemas.openxmlformats.org/markup-compatibility/2006" xmlns:o="urn:schemas-microsoft-com:office:office" xmlns:r="http://schemas.openxmlformats.org/officeDocument/2006/relationships" xmlns:m="http://schemas.openxmlformats.org/officeDocument/2006/math" xmlns:v="urn:schemas-microsoft-com:vml" xmlns:wp14="http://schemas.microsoft.com/office/word/2010/wordprocessingDrawing" xmlns:wp="http://schemas.openxmlformats.org/drawingml/2006/wordprocessingDrawing" xmlns:w10="urn:schemas-microsoft-com:office:word" xmlns:w="http://schemas.openxmlformats.org/wordprocessingml/2006/main" xmlns:w14="http://schemas.microsoft.com/office/word/2010/wordml" xmlns:w15="http://schemas.microsoft.com/office/word/2012/wordml" xmlns:wpg="http://schemas.microsoft.com/office/word/2010/wordprocessingGroup" xmlns:wpi="http://schemas.microsoft.com/office/word/2010/wordprocessingInk" xmlns:wne="http://schemas.microsoft.com/office/word/2006/wordml" xmlns:wps="http://schemas.microsoft.com/office/word/2010/wordprocessingShape" mc:Ignorable="w14 w15 wp14">
   <w:body>
+    <w:bookmarkStart w:id="0" w:name="_GoBack"/>
+    <w:bookmarkEnd w:id="0"/>
     <w:p>
       <w:pPr>
         <w:pStyle w:val="StyleArial10ptLeft-2cm"/>
@@ -522,11 +524,11 @@
           <w:szCs w:val="44"/>
         </w:rPr>
       </w:pPr>
-      <w:bookmarkStart w:id="0" w:name="TOC"/>
-      <w:bookmarkStart w:id="1" w:name="Label"/>
-      <w:bookmarkStart w:id="2" w:name="_Toc280909166"/>
-      <w:bookmarkEnd w:id="0"/>
+      <w:bookmarkStart w:id="1" w:name="TOC"/>
+      <w:bookmarkStart w:id="2" w:name="Label"/>
+      <w:bookmarkStart w:id="3" w:name="_Toc280909166"/>
       <w:bookmarkEnd w:id="1"/>
+      <w:bookmarkEnd w:id="2"/>
       <w:r>
         <w:rPr>
           <w:rFonts w:ascii="Arial" w:hAnsi="Arial" w:cs="Arial"/>
@@ -1757,8 +1759,6 @@
         </w:rPr>
         <w:fldChar w:fldCharType="end"/>
       </w:r>
-      <w:bookmarkStart w:id="3" w:name="_GoBack"/>
-      <w:bookmarkEnd w:id="3"/>
     </w:p>
     <w:p>
       <w:pPr>
@@ -4194,14 +4194,7 @@
           <w:sz w:val="24"/>
           <w:szCs w:val="24"/>
         </w:rPr>
-        <w:t xml:space="preserve">may be 0, 1 or 2.  </w:t>
-      </w:r>
-      <w:r>
-        <w:rPr>
-          <w:sz w:val="24"/>
-          <w:szCs w:val="24"/>
-        </w:rPr>
-        <w:t xml:space="preserve">I suggest using the constants defined in </w:t>
+        <w:t xml:space="preserve">may be 0, 1 or 2.  I suggest using the constants defined in </w:t>
       </w:r>
       <w:r>
         <w:rPr>
@@ -4315,14 +4308,7 @@
           <w:sz w:val="24"/>
           <w:szCs w:val="24"/>
         </w:rPr>
-        <w:t xml:space="preserve"> 3.  </w:t>
-      </w:r>
-      <w:r>
-        <w:rPr>
-          <w:sz w:val="24"/>
-          <w:szCs w:val="24"/>
-        </w:rPr>
-        <w:t xml:space="preserve">I suggest using the constants defined in </w:t>
+        <w:t xml:space="preserve"> 3.  I suggest using the constants defined in </w:t>
       </w:r>
       <w:r>
         <w:rPr>
@@ -4558,14 +4544,7 @@
           <w:sz w:val="24"/>
           <w:szCs w:val="24"/>
         </w:rPr>
-        <w:t xml:space="preserve"> </w:t>
-      </w:r>
-      <w:r>
-        <w:rPr>
-          <w:sz w:val="24"/>
-          <w:szCs w:val="24"/>
-        </w:rPr>
-        <w:t>is 2</w:t>
+        <w:t xml:space="preserve"> is 2</w:t>
       </w:r>
       <w:proofErr w:type="gramStart"/>
       <w:r>
@@ -4631,15 +4610,7 @@
           <w:sz w:val="24"/>
           <w:szCs w:val="24"/>
         </w:rPr>
-        <w:t>struct PlayersNumber</w:t>
-      </w:r>
-      <w:r>
-        <w:rPr>
-          <w:rFonts w:ascii="Courier New" w:hAnsi="Courier New" w:cs="Courier New"/>
-          <w:sz w:val="24"/>
-          <w:szCs w:val="24"/>
-        </w:rPr>
-        <w:t>Type * players</w:t>
+        <w:t>struct PlayersNumberType * players</w:t>
       </w:r>
       <w:proofErr w:type="gramStart"/>
       <w:r>
@@ -4751,14 +4722,7 @@
           <w:sz w:val="24"/>
           <w:szCs w:val="24"/>
         </w:rPr>
-        <w:t xml:space="preserve">, except that the player fields are given not as short strings but as unsigned integers (with value at least 1).  </w:t>
-      </w:r>
-      <w:r>
-        <w:rPr>
-          <w:sz w:val="24"/>
-          <w:szCs w:val="24"/>
-        </w:rPr>
-        <w:t xml:space="preserve">If you use this one, you should also use </w:t>
+        <w:t xml:space="preserve">, except that the player fields are given not as short strings but as unsigned integers (with value at least 1).  If you use this one, you should also use </w:t>
       </w:r>
       <w:proofErr w:type="gramStart"/>
       <w:r>
@@ -4974,15 +4938,7 @@
           <w:szCs w:val="24"/>
         </w:rPr>
         <w:br/>
-        <w:t>struct OutputResultType * out</w:t>
-      </w:r>
-      <w:r>
-        <w:rPr>
-          <w:rFonts w:ascii="Courier New" w:hAnsi="Courier New" w:cs="Courier New"/>
-          <w:sz w:val="24"/>
-          <w:szCs w:val="24"/>
-        </w:rPr>
-        <w:t>put.</w:t>
+        <w:t>struct OutputResultType * output.</w:t>
       </w:r>
       <w:r>
         <w:rPr>
@@ -5360,14 +5316,7 @@
           <w:sz w:val="24"/>
           <w:szCs w:val="24"/>
         </w:rPr>
-        <w:t xml:space="preserve">: Element 0 </w:t>
-      </w:r>
-      <w:r>
-        <w:rPr>
-          <w:sz w:val="24"/>
-          <w:szCs w:val="24"/>
-        </w:rPr>
-        <w:t xml:space="preserve">is </w:t>
+        <w:t xml:space="preserve">: Element 0 is </w:t>
       </w:r>
       <w:r>
         <w:rPr>
@@ -5405,14 +5354,7 @@
           <w:sz w:val="24"/>
           <w:szCs w:val="24"/>
         </w:rPr>
-        <w:t xml:space="preserve"> made an opening lead</w:t>
-      </w:r>
-      <w:r>
-        <w:rPr>
-          <w:sz w:val="24"/>
-          <w:szCs w:val="24"/>
-        </w:rPr>
-        <w:t xml:space="preserve">, </w:t>
+        <w:t xml:space="preserve"> made an opening lead, </w:t>
       </w:r>
       <w:r>
         <w:rPr>
@@ -5427,14 +5369,7 @@
           <w:sz w:val="24"/>
           <w:szCs w:val="24"/>
         </w:rPr>
-        <w:t xml:space="preserve"> otherwise.</w:t>
-      </w:r>
-      <w:r>
-        <w:rPr>
-          <w:sz w:val="24"/>
-          <w:szCs w:val="24"/>
-        </w:rPr>
-        <w:t xml:space="preserve">  Similarly for element 1 and </w:t>
+        <w:t xml:space="preserve"> otherwise.  Similarly for element 1 and </w:t>
       </w:r>
       <w:r>
         <w:rPr>
@@ -5740,7 +5675,80 @@
         <w:t>:  The remaining defensive score.  If no lead was given, then this is the entire defensive score which is the negative of the play score for the declaring side.  Otherwise it is the difference between the overall defensive score (the negative of the play score) and the lead score.</w:t>
       </w:r>
     </w:p>
-    <w:p/>
+    <w:p>
+      <w:pPr>
+        <w:pStyle w:val="KeinLeerraum"/>
+        <w:jc w:val="both"/>
+        <w:rPr>
+          <w:sz w:val="24"/>
+          <w:szCs w:val="24"/>
+        </w:rPr>
+      </w:pPr>
+    </w:p>
+    <w:p>
+      <w:pPr>
+        <w:pStyle w:val="KeinLeerraum"/>
+        <w:jc w:val="both"/>
+        <w:rPr>
+          <w:sz w:val="24"/>
+          <w:szCs w:val="24"/>
+        </w:rPr>
+      </w:pPr>
+      <w:r>
+        <w:rPr>
+          <w:sz w:val="24"/>
+          <w:szCs w:val="24"/>
+        </w:rPr>
+        <w:t>For matchpoints, all scores are normalized to range from -1.00 to +1.00.</w:t>
+      </w:r>
+      <w:r>
+        <w:rPr>
+          <w:sz w:val="24"/>
+          <w:szCs w:val="24"/>
+        </w:rPr>
+        <w:t xml:space="preserve">  The user can add up and average these scores.  In the end, the user should calculate 100 </w:t>
+      </w:r>
+      <w:r>
+        <w:rPr>
+          <w:sz w:val="24"/>
+          <w:szCs w:val="24"/>
+        </w:rPr>
+        <w:sym w:font="Symbol" w:char="F0B4"/>
+      </w:r>
+      <w:r>
+        <w:rPr>
+          <w:sz w:val="24"/>
+          <w:szCs w:val="24"/>
+        </w:rPr>
+        <w:t xml:space="preserve"> (score + 1)/ </w:t>
+      </w:r>
+      <w:proofErr w:type="gramStart"/>
+      <w:r>
+        <w:rPr>
+          <w:sz w:val="24"/>
+          <w:szCs w:val="24"/>
+        </w:rPr>
+        <w:t>2  in</w:t>
+      </w:r>
+      <w:proofErr w:type="gramEnd"/>
+      <w:r>
+        <w:rPr>
+          <w:sz w:val="24"/>
+          <w:szCs w:val="24"/>
+        </w:rPr>
+        <w:t xml:space="preserve"> order to get percentage scores.</w:t>
+      </w:r>
+    </w:p>
+    <w:p>
+      <w:pPr>
+        <w:pStyle w:val="KeinLeerraum"/>
+        <w:jc w:val="both"/>
+        <w:rPr>
+          <w:sz w:val="24"/>
+          <w:szCs w:val="24"/>
+        </w:rPr>
+      </w:pPr>
+    </w:p>
     <w:p>
       <w:pPr>
         <w:pStyle w:val="berschrift2"/>
@@ -5771,23 +5779,7 @@
           <w:sz w:val="24"/>
           <w:szCs w:val="24"/>
         </w:rPr>
-        <w:t>struct Position</w:t>
-      </w:r>
-      <w:r>
-        <w:rPr>
-          <w:rFonts w:ascii="Courier New" w:hAnsi="Courier New" w:cs="Courier New"/>
-          <w:sz w:val="24"/>
-          <w:szCs w:val="24"/>
-        </w:rPr>
-        <w:t>sNumber</w:t>
-      </w:r>
-      <w:r>
-        <w:rPr>
-          <w:rFonts w:ascii="Courier New" w:hAnsi="Courier New" w:cs="Courier New"/>
-          <w:sz w:val="24"/>
-          <w:szCs w:val="24"/>
-        </w:rPr>
-        <w:t>Type * players</w:t>
+        <w:t>struct PositionsNumberType * players</w:t>
       </w:r>
       <w:proofErr w:type="gramStart"/>
       <w:r>
@@ -5860,14 +5852,7 @@
           <w:sz w:val="24"/>
           <w:szCs w:val="24"/>
         </w:rPr>
-        <w:t xml:space="preserve">This function is also </w:t>
-      </w:r>
-      <w:r>
-        <w:rPr>
-          <w:sz w:val="24"/>
-          <w:szCs w:val="24"/>
-        </w:rPr>
-        <w:t>used to loop over the Valet results.  The function returns true if a result could be returned, false otherwise.</w:t>
+        <w:t>This function is also used to loop over the Valet results.  The function returns true if a result could be returned, false otherwise.</w:t>
       </w:r>
     </w:p>
     <w:p>
@@ -5955,14 +5940,7 @@
           <w:sz w:val="24"/>
           <w:szCs w:val="24"/>
         </w:rPr>
-        <w:t>Argument</w:t>
-      </w:r>
-      <w:r>
-        <w:rPr>
-          <w:sz w:val="24"/>
-          <w:szCs w:val="24"/>
-        </w:rPr>
-        <w:t>s:</w:t>
+        <w:t>Arguments:</w:t>
       </w:r>
       <w:r>
         <w:rPr>
@@ -6671,14 +6649,7 @@
                 <w:sz w:val="24"/>
                 <w:szCs w:val="24"/>
               </w:rPr>
-              <w:t>East</w:t>
-            </w:r>
-            <w:r>
-              <w:rPr>
-                <w:sz w:val="24"/>
-                <w:szCs w:val="24"/>
-              </w:rPr>
-              <w:t xml:space="preserve"> is not a known or valid player</w:t>
+              <w:t>East is not a known or valid player</w:t>
             </w:r>
           </w:p>
         </w:tc>
@@ -6724,14 +6695,7 @@
                 <w:sz w:val="24"/>
                 <w:szCs w:val="24"/>
               </w:rPr>
-              <w:t>South</w:t>
-            </w:r>
-            <w:r>
-              <w:rPr>
-                <w:sz w:val="24"/>
-                <w:szCs w:val="24"/>
-              </w:rPr>
-              <w:t xml:space="preserve"> is not a known or valid player</w:t>
+              <w:t>South is not a known or valid player</w:t>
             </w:r>
           </w:p>
         </w:tc>
@@ -6777,14 +6741,7 @@
                 <w:sz w:val="24"/>
                 <w:szCs w:val="24"/>
               </w:rPr>
-              <w:t>West</w:t>
-            </w:r>
-            <w:r>
-              <w:rPr>
-                <w:sz w:val="24"/>
-                <w:szCs w:val="24"/>
-              </w:rPr>
-              <w:t xml:space="preserve"> is not a known or valid player</w:t>
+              <w:t>West is not a known or valid player</w:t>
             </w:r>
           </w:p>
         </w:tc>
@@ -7271,7 +7228,7 @@
         </w:rPr>
       </w:pPr>
     </w:p>
-    <w:bookmarkEnd w:id="2"/>
+    <w:bookmarkEnd w:id="3"/>
     <w:p>
       <w:pPr>
         <w:pStyle w:val="KeinLeerraum"/>
@@ -7662,7 +7619,7 @@
         <w:noProof/>
         <w:sz w:val="16"/>
       </w:rPr>
-      <w:t>4</w:t>
+      <w:t>9</w:t>
     </w:r>
     <w:r>
       <w:rPr>
@@ -13214,7 +13171,7 @@
 </file>
 
 <file path=customXml/itemProps1.xml><?xml version="1.0" encoding="utf-8"?>
-<ds:datastoreItem xmlns:ds="http://schemas.openxmlformats.org/officeDocument/2006/customXml" ds:itemID="{835F0558-500F-401A-B031-C3E0E2D9D715}">
+<ds:datastoreItem xmlns:ds="http://schemas.openxmlformats.org/officeDocument/2006/customXml" ds:itemID="{757ABA9B-C48E-47A4-9B3A-9AC1D5AF94BE}">
   <ds:schemaRefs>
     <ds:schemaRef ds:uri="http://schemas.openxmlformats.org/officeDocument/2006/bibliography"/>
   </ds:schemaRefs>

</xml_diff>

<commit_message>
Updated DLL document, added cloud flag
</commit_message>
<xml_diff>
--- a/doc/Valet DLL.docx
+++ b/doc/Valet DLL.docx
@@ -2,8 +2,6 @@
 <file path=word/document.xml><?xml version="1.0" encoding="utf-8"?>
 <w:document xmlns:wpc="http://schemas.microsoft.com/office/word/2010/wordprocessingCanvas" xmlns:mc="http://schemas.openxmlformats.org/markup-compatibility/2006" xmlns:o="urn:schemas-microsoft-com:office:office" xmlns:r="http://schemas.openxmlformats.org/officeDocument/2006/relationships" xmlns:m="http://schemas.openxmlformats.org/officeDocument/2006/math" xmlns:v="urn:schemas-microsoft-com:vml" xmlns:wp14="http://schemas.microsoft.com/office/word/2010/wordprocessingDrawing" xmlns:wp="http://schemas.openxmlformats.org/drawingml/2006/wordprocessingDrawing" xmlns:w10="urn:schemas-microsoft-com:office:word" xmlns:w="http://schemas.openxmlformats.org/wordprocessingml/2006/main" xmlns:w14="http://schemas.microsoft.com/office/word/2010/wordml" xmlns:w15="http://schemas.microsoft.com/office/word/2012/wordml" xmlns:wpg="http://schemas.microsoft.com/office/word/2010/wordprocessingGroup" xmlns:wpi="http://schemas.microsoft.com/office/word/2010/wordprocessingInk" xmlns:wne="http://schemas.microsoft.com/office/word/2006/wordml" xmlns:wps="http://schemas.microsoft.com/office/word/2010/wordprocessingShape" mc:Ignorable="w14 w15 wp14">
   <w:body>
-    <w:bookmarkStart w:id="0" w:name="_GoBack"/>
-    <w:bookmarkEnd w:id="0"/>
     <w:p>
       <w:pPr>
         <w:pStyle w:val="StyleArial10ptLeft-2cm"/>
@@ -194,7 +192,6 @@
                                   <w:b/>
                                   <w:i/>
                                   <w:color w:val="000000"/>
-                                  <w:lang w:val="de-DE"/>
                                 </w:rPr>
                               </w:pPr>
                               <w:r>
@@ -203,7 +200,6 @@
                                   <w:rFonts w:eastAsiaTheme="minorEastAsia"/>
                                   <w:b/>
                                   <w:i/>
-                                  <w:lang w:val="de-DE"/>
                                 </w:rPr>
                                 <w:t>November</w:t>
                               </w:r>
@@ -213,7 +209,6 @@
                                   <w:rFonts w:eastAsiaTheme="minorEastAsia"/>
                                   <w:b/>
                                   <w:i/>
-                                  <w:lang w:val="de-DE"/>
                                 </w:rPr>
                                 <w:t xml:space="preserve"> 2015</w:t>
                               </w:r>
@@ -223,7 +218,15 @@
                                   <w:rFonts w:eastAsiaTheme="minorEastAsia"/>
                                   <w:b/>
                                   <w:i/>
-                                  <w:lang w:val="de-DE"/>
+                                </w:rPr>
+                                <w:t xml:space="preserve"> (v1.0) / March 2018 (v1.1)</w:t>
+                              </w:r>
+                              <w:r>
+                                <w:rPr>
+                                  <w:rStyle w:val="TitlePageDocumentChar"/>
+                                  <w:rFonts w:eastAsiaTheme="minorEastAsia"/>
+                                  <w:b/>
+                                  <w:i/>
                                 </w:rPr>
                                 <w:br/>
                                 <w:t>Søren Hein</w:t>
@@ -234,7 +237,6 @@
                                   <w:rFonts w:eastAsiaTheme="minorEastAsia"/>
                                   <w:b/>
                                   <w:i/>
-                                  <w:lang w:val="de-DE"/>
                                 </w:rPr>
                                 <w:br/>
                                 <w:t>soren.hein@gmail.com</w:t>
@@ -368,7 +370,6 @@
                             <w:b/>
                             <w:i/>
                             <w:color w:val="000000"/>
-                            <w:lang w:val="de-DE"/>
                           </w:rPr>
                         </w:pPr>
                         <w:r>
@@ -377,7 +378,6 @@
                             <w:rFonts w:eastAsiaTheme="minorEastAsia"/>
                             <w:b/>
                             <w:i/>
-                            <w:lang w:val="de-DE"/>
                           </w:rPr>
                           <w:t>November</w:t>
                         </w:r>
@@ -387,7 +387,6 @@
                             <w:rFonts w:eastAsiaTheme="minorEastAsia"/>
                             <w:b/>
                             <w:i/>
-                            <w:lang w:val="de-DE"/>
                           </w:rPr>
                           <w:t xml:space="preserve"> 2015</w:t>
                         </w:r>
@@ -397,7 +396,15 @@
                             <w:rFonts w:eastAsiaTheme="minorEastAsia"/>
                             <w:b/>
                             <w:i/>
-                            <w:lang w:val="de-DE"/>
+                          </w:rPr>
+                          <w:t xml:space="preserve"> (v1.0) / March 2018 (v1.1)</w:t>
+                        </w:r>
+                        <w:r>
+                          <w:rPr>
+                            <w:rStyle w:val="TitlePageDocumentChar"/>
+                            <w:rFonts w:eastAsiaTheme="minorEastAsia"/>
+                            <w:b/>
+                            <w:i/>
                           </w:rPr>
                           <w:br/>
                           <w:t>Søren Hein</w:t>
@@ -408,7 +415,6 @@
                             <w:rFonts w:eastAsiaTheme="minorEastAsia"/>
                             <w:b/>
                             <w:i/>
-                            <w:lang w:val="de-DE"/>
                           </w:rPr>
                           <w:br/>
                           <w:t>soren.hein@gmail.com</w:t>
@@ -524,11 +530,11 @@
           <w:szCs w:val="44"/>
         </w:rPr>
       </w:pPr>
-      <w:bookmarkStart w:id="1" w:name="TOC"/>
-      <w:bookmarkStart w:id="2" w:name="Label"/>
-      <w:bookmarkStart w:id="3" w:name="_Toc280909166"/>
+      <w:bookmarkStart w:id="0" w:name="TOC"/>
+      <w:bookmarkStart w:id="1" w:name="Label"/>
+      <w:bookmarkStart w:id="2" w:name="_Toc280909166"/>
+      <w:bookmarkEnd w:id="0"/>
       <w:bookmarkEnd w:id="1"/>
-      <w:bookmarkEnd w:id="2"/>
       <w:r>
         <w:rPr>
           <w:rFonts w:ascii="Arial" w:hAnsi="Arial" w:cs="Arial"/>
@@ -941,7 +947,7 @@
         <w:rPr>
           <w:noProof/>
         </w:rPr>
-        <w:t>4</w:t>
+        <w:t>5</w:t>
       </w:r>
       <w:r>
         <w:rPr>
@@ -1020,7 +1026,7 @@
         <w:rPr>
           <w:noProof/>
         </w:rPr>
-        <w:t>4</w:t>
+        <w:t>5</w:t>
       </w:r>
       <w:r>
         <w:rPr>
@@ -1661,7 +1667,7 @@
         <w:rPr>
           <w:noProof/>
         </w:rPr>
-        <w:t>8</w:t>
+        <w:t>9</w:t>
       </w:r>
       <w:r>
         <w:rPr>
@@ -1740,7 +1746,7 @@
         <w:rPr>
           <w:noProof/>
         </w:rPr>
-        <w:t>9</w:t>
+        <w:t>10</w:t>
       </w:r>
       <w:r>
         <w:rPr>
@@ -1759,6 +1765,8 @@
         </w:rPr>
         <w:fldChar w:fldCharType="end"/>
       </w:r>
+      <w:bookmarkStart w:id="3" w:name="_GoBack"/>
+      <w:bookmarkEnd w:id="3"/>
     </w:p>
     <w:p>
       <w:pPr>
@@ -2302,97 +2310,28 @@
           <w:sz w:val="24"/>
           <w:szCs w:val="24"/>
         </w:rPr>
-        <w:t xml:space="preserve"> struct contains </w:t>
-      </w:r>
-      <w:r>
-        <w:rPr>
-          <w:rFonts w:ascii="Courier New" w:hAnsi="Courier New" w:cs="Courier New"/>
-          <w:sz w:val="24"/>
-          <w:szCs w:val="24"/>
-        </w:rPr>
-        <w:t>valet</w:t>
-      </w:r>
-      <w:r>
-        <w:rPr>
-          <w:sz w:val="24"/>
-          <w:szCs w:val="24"/>
-        </w:rPr>
-        <w:t xml:space="preserve">, </w:t>
-      </w:r>
-      <w:r>
-        <w:rPr>
-          <w:rFonts w:ascii="Courier New" w:hAnsi="Courier New" w:cs="Courier New"/>
-          <w:sz w:val="24"/>
-          <w:szCs w:val="24"/>
-        </w:rPr>
-        <w:t>leadFlag</w:t>
-      </w:r>
-      <w:r>
-        <w:rPr>
-          <w:sz w:val="24"/>
-          <w:szCs w:val="24"/>
-        </w:rPr>
-        <w:t xml:space="preserve"> and </w:t>
-      </w:r>
-      <w:r>
-        <w:rPr>
-          <w:rFonts w:ascii="Courier New" w:hAnsi="Courier New" w:cs="Courier New"/>
-          <w:sz w:val="24"/>
-          <w:szCs w:val="24"/>
-        </w:rPr>
-        <w:t>datumHardRounding</w:t>
-      </w:r>
-      <w:r>
-        <w:rPr>
-          <w:sz w:val="24"/>
-          <w:szCs w:val="24"/>
-        </w:rPr>
-        <w:t>.  If you don’t call this function, default options will be used (</w:t>
-      </w:r>
-      <w:r>
-        <w:rPr>
-          <w:rFonts w:ascii="Courier New" w:hAnsi="Courier New" w:cs="Courier New"/>
-          <w:sz w:val="24"/>
-          <w:szCs w:val="24"/>
-        </w:rPr>
-        <w:t>VALET_SCORING_IAF</w:t>
-      </w:r>
-      <w:r>
-        <w:rPr>
-          <w:sz w:val="24"/>
-          <w:szCs w:val="24"/>
-        </w:rPr>
-        <w:t xml:space="preserve">, </w:t>
-      </w:r>
-      <w:r>
-        <w:rPr>
-          <w:rFonts w:ascii="Courier New" w:hAnsi="Courier New" w:cs="Courier New"/>
-          <w:sz w:val="24"/>
-          <w:szCs w:val="24"/>
-        </w:rPr>
-        <w:t>false</w:t>
-      </w:r>
-      <w:r>
-        <w:rPr>
-          <w:sz w:val="24"/>
-          <w:szCs w:val="24"/>
-        </w:rPr>
-        <w:t xml:space="preserve"> and </w:t>
-      </w:r>
-      <w:r>
-        <w:rPr>
-          <w:rFonts w:ascii="Courier New" w:hAnsi="Courier New" w:cs="Courier New"/>
-          <w:sz w:val="24"/>
-          <w:szCs w:val="24"/>
-        </w:rPr>
-        <w:t>false</w:t>
-      </w:r>
-      <w:r>
-        <w:rPr>
-          <w:sz w:val="24"/>
-          <w:szCs w:val="24"/>
-        </w:rPr>
-        <w:t>, respectively).</w:t>
+        <w:t xml:space="preserve"> struct </w:t>
+      </w:r>
+      <w:r>
+        <w:rPr>
+          <w:sz w:val="24"/>
+          <w:szCs w:val="24"/>
+        </w:rPr>
+        <w:t xml:space="preserve">currently </w:t>
+      </w:r>
+      <w:r>
+        <w:rPr>
+          <w:sz w:val="24"/>
+          <w:szCs w:val="24"/>
+        </w:rPr>
+        <w:t>contains</w:t>
+      </w:r>
+      <w:r>
+        <w:rPr>
+          <w:sz w:val="24"/>
+          <w:szCs w:val="24"/>
+        </w:rPr>
+        <w:t xml:space="preserve"> five fields (there were only three in v1.0):</w:t>
       </w:r>
     </w:p>
     <w:p>
@@ -2405,6 +2344,590 @@
         </w:rPr>
       </w:pPr>
     </w:p>
+    <w:tbl>
+      <w:tblPr>
+        <w:tblStyle w:val="Tabellenraster"/>
+        <w:tblW w:w="0" w:type="auto"/>
+        <w:tblLook w:val="04A0" w:firstRow="1" w:lastRow="0" w:firstColumn="1" w:lastColumn="0" w:noHBand="0" w:noVBand="1"/>
+      </w:tblPr>
+      <w:tblGrid>
+        <w:gridCol w:w="1838"/>
+        <w:gridCol w:w="2693"/>
+        <w:gridCol w:w="4100"/>
+      </w:tblGrid>
+      <w:tr>
+        <w:tc>
+          <w:tcPr>
+            <w:tcW w:w="1838" w:type="dxa"/>
+          </w:tcPr>
+          <w:p>
+            <w:pPr>
+              <w:pStyle w:val="KeinLeerraum"/>
+              <w:jc w:val="both"/>
+              <w:rPr>
+                <w:b/>
+                <w:sz w:val="24"/>
+                <w:szCs w:val="24"/>
+              </w:rPr>
+            </w:pPr>
+            <w:r>
+              <w:rPr>
+                <w:b/>
+                <w:sz w:val="24"/>
+                <w:szCs w:val="24"/>
+              </w:rPr>
+              <w:t>Field</w:t>
+            </w:r>
+          </w:p>
+        </w:tc>
+        <w:tc>
+          <w:tcPr>
+            <w:tcW w:w="2693" w:type="dxa"/>
+          </w:tcPr>
+          <w:p>
+            <w:pPr>
+              <w:pStyle w:val="KeinLeerraum"/>
+              <w:jc w:val="both"/>
+              <w:rPr>
+                <w:b/>
+                <w:sz w:val="24"/>
+                <w:szCs w:val="24"/>
+              </w:rPr>
+            </w:pPr>
+            <w:r>
+              <w:rPr>
+                <w:b/>
+                <w:sz w:val="24"/>
+                <w:szCs w:val="24"/>
+              </w:rPr>
+              <w:t>Default</w:t>
+            </w:r>
+          </w:p>
+        </w:tc>
+        <w:tc>
+          <w:tcPr>
+            <w:tcW w:w="4100" w:type="dxa"/>
+          </w:tcPr>
+          <w:p>
+            <w:pPr>
+              <w:pStyle w:val="KeinLeerraum"/>
+              <w:jc w:val="both"/>
+              <w:rPr>
+                <w:b/>
+                <w:sz w:val="24"/>
+                <w:szCs w:val="24"/>
+              </w:rPr>
+            </w:pPr>
+            <w:r>
+              <w:rPr>
+                <w:b/>
+                <w:sz w:val="24"/>
+                <w:szCs w:val="24"/>
+              </w:rPr>
+              <w:t>Meaning</w:t>
+            </w:r>
+          </w:p>
+        </w:tc>
+      </w:tr>
+      <w:tr>
+        <w:tc>
+          <w:tcPr>
+            <w:tcW w:w="1838" w:type="dxa"/>
+          </w:tcPr>
+          <w:p>
+            <w:pPr>
+              <w:pStyle w:val="KeinLeerraum"/>
+              <w:jc w:val="both"/>
+              <w:rPr>
+                <w:sz w:val="24"/>
+                <w:szCs w:val="24"/>
+              </w:rPr>
+            </w:pPr>
+            <w:r>
+              <w:rPr>
+                <w:rFonts w:ascii="Courier New" w:hAnsi="Courier New" w:cs="Courier New"/>
+                <w:sz w:val="24"/>
+                <w:szCs w:val="24"/>
+              </w:rPr>
+              <w:t>valet</w:t>
+            </w:r>
+          </w:p>
+        </w:tc>
+        <w:tc>
+          <w:tcPr>
+            <w:tcW w:w="2693" w:type="dxa"/>
+          </w:tcPr>
+          <w:p>
+            <w:pPr>
+              <w:pStyle w:val="KeinLeerraum"/>
+              <w:jc w:val="both"/>
+              <w:rPr>
+                <w:sz w:val="24"/>
+                <w:szCs w:val="24"/>
+              </w:rPr>
+            </w:pPr>
+            <w:r>
+              <w:rPr>
+                <w:rFonts w:ascii="Courier New" w:hAnsi="Courier New" w:cs="Courier New"/>
+                <w:sz w:val="24"/>
+                <w:szCs w:val="24"/>
+              </w:rPr>
+              <w:t>VALET_SCORING_IAF</w:t>
+            </w:r>
+          </w:p>
+        </w:tc>
+        <w:tc>
+          <w:tcPr>
+            <w:tcW w:w="4100" w:type="dxa"/>
+          </w:tcPr>
+          <w:p>
+            <w:pPr>
+              <w:pStyle w:val="KeinLeerraum"/>
+              <w:rPr>
+                <w:sz w:val="24"/>
+                <w:szCs w:val="24"/>
+              </w:rPr>
+            </w:pPr>
+            <w:r>
+              <w:rPr>
+                <w:sz w:val="24"/>
+                <w:szCs w:val="24"/>
+              </w:rPr>
+              <w:t>M</w:t>
+            </w:r>
+            <w:r>
+              <w:rPr>
+                <w:sz w:val="24"/>
+                <w:szCs w:val="24"/>
+              </w:rPr>
+              <w:t xml:space="preserve">ust be one of 0, 1 or 2.  You can use the </w:t>
+            </w:r>
+            <w:r>
+              <w:rPr>
+                <w:rFonts w:ascii="Courier New" w:hAnsi="Courier New" w:cs="Courier New"/>
+                <w:sz w:val="24"/>
+                <w:szCs w:val="24"/>
+              </w:rPr>
+              <w:t>#define</w:t>
+            </w:r>
+            <w:r>
+              <w:rPr>
+                <w:sz w:val="24"/>
+                <w:szCs w:val="24"/>
+              </w:rPr>
+              <w:t>’s i</w:t>
+            </w:r>
+            <w:r>
+              <w:rPr>
+                <w:sz w:val="24"/>
+                <w:szCs w:val="24"/>
+              </w:rPr>
+              <w:t xml:space="preserve">n </w:t>
+            </w:r>
+            <w:r>
+              <w:rPr>
+                <w:rFonts w:ascii="Courier New" w:hAnsi="Courier New" w:cs="Courier New"/>
+                <w:sz w:val="24"/>
+                <w:szCs w:val="24"/>
+              </w:rPr>
+              <w:t>valet.h</w:t>
+            </w:r>
+            <w:r>
+              <w:rPr>
+                <w:sz w:val="24"/>
+                <w:szCs w:val="24"/>
+              </w:rPr>
+              <w:t xml:space="preserve">, that is, </w:t>
+            </w:r>
+            <w:r>
+              <w:rPr>
+                <w:rFonts w:ascii="Courier New" w:hAnsi="Courier New" w:cs="Courier New"/>
+                <w:sz w:val="24"/>
+                <w:szCs w:val="24"/>
+              </w:rPr>
+              <w:t xml:space="preserve">VALET_SCORING_DATUM, VALET_SCORING_IAF </w:t>
+            </w:r>
+            <w:r>
+              <w:rPr>
+                <w:sz w:val="24"/>
+                <w:szCs w:val="24"/>
+              </w:rPr>
+              <w:t>and</w:t>
+            </w:r>
+            <w:r>
+              <w:rPr>
+                <w:rFonts w:ascii="Courier New" w:hAnsi="Courier New" w:cs="Courier New"/>
+                <w:sz w:val="24"/>
+                <w:szCs w:val="24"/>
+              </w:rPr>
+              <w:t xml:space="preserve"> VALET_SCORING_MP</w:t>
+            </w:r>
+            <w:r>
+              <w:rPr>
+                <w:sz w:val="24"/>
+                <w:szCs w:val="24"/>
+              </w:rPr>
+              <w:t>.</w:t>
+            </w:r>
+          </w:p>
+        </w:tc>
+      </w:tr>
+      <w:tr>
+        <w:tc>
+          <w:tcPr>
+            <w:tcW w:w="1838" w:type="dxa"/>
+          </w:tcPr>
+          <w:p>
+            <w:pPr>
+              <w:pStyle w:val="KeinLeerraum"/>
+              <w:jc w:val="both"/>
+              <w:rPr>
+                <w:sz w:val="24"/>
+                <w:szCs w:val="24"/>
+              </w:rPr>
+            </w:pPr>
+            <w:r>
+              <w:rPr>
+                <w:rFonts w:ascii="Courier New" w:hAnsi="Courier New" w:cs="Courier New"/>
+                <w:sz w:val="24"/>
+                <w:szCs w:val="24"/>
+              </w:rPr>
+              <w:t>leadFlag</w:t>
+            </w:r>
+          </w:p>
+        </w:tc>
+        <w:tc>
+          <w:tcPr>
+            <w:tcW w:w="2693" w:type="dxa"/>
+          </w:tcPr>
+          <w:p>
+            <w:pPr>
+              <w:pStyle w:val="KeinLeerraum"/>
+              <w:jc w:val="both"/>
+              <w:rPr>
+                <w:sz w:val="24"/>
+                <w:szCs w:val="24"/>
+              </w:rPr>
+            </w:pPr>
+            <w:r>
+              <w:rPr>
+                <w:rFonts w:ascii="Courier New" w:hAnsi="Courier New" w:cs="Courier New"/>
+                <w:sz w:val="24"/>
+                <w:szCs w:val="24"/>
+              </w:rPr>
+              <w:t>false</w:t>
+            </w:r>
+          </w:p>
+        </w:tc>
+        <w:tc>
+          <w:tcPr>
+            <w:tcW w:w="4100" w:type="dxa"/>
+          </w:tcPr>
+          <w:p>
+            <w:pPr>
+              <w:pStyle w:val="KeinLeerraum"/>
+              <w:rPr>
+                <w:sz w:val="24"/>
+                <w:szCs w:val="24"/>
+              </w:rPr>
+            </w:pPr>
+            <w:r>
+              <w:rPr>
+                <w:sz w:val="24"/>
+                <w:szCs w:val="24"/>
+              </w:rPr>
+              <w:t xml:space="preserve">Use </w:t>
+            </w:r>
+            <w:r>
+              <w:rPr>
+                <w:rFonts w:ascii="Courier New" w:hAnsi="Courier New" w:cs="Courier New"/>
+                <w:sz w:val="24"/>
+                <w:szCs w:val="24"/>
+              </w:rPr>
+              <w:t>true</w:t>
+            </w:r>
+            <w:r>
+              <w:rPr>
+                <w:rFonts w:ascii="Courier New" w:hAnsi="Courier New" w:cs="Courier New"/>
+                <w:sz w:val="24"/>
+                <w:szCs w:val="24"/>
+              </w:rPr>
+              <w:t xml:space="preserve"> </w:t>
+            </w:r>
+            <w:r>
+              <w:rPr>
+                <w:sz w:val="24"/>
+                <w:szCs w:val="24"/>
+              </w:rPr>
+              <w:t>for the former</w:t>
+            </w:r>
+            <w:r>
+              <w:rPr>
+                <w:sz w:val="24"/>
+                <w:szCs w:val="24"/>
+              </w:rPr>
+              <w:t xml:space="preserve"> if you want defense scores for the lead separately.</w:t>
+            </w:r>
+          </w:p>
+        </w:tc>
+      </w:tr>
+      <w:tr>
+        <w:tc>
+          <w:tcPr>
+            <w:tcW w:w="1838" w:type="dxa"/>
+          </w:tcPr>
+          <w:p>
+            <w:pPr>
+              <w:pStyle w:val="KeinLeerraum"/>
+              <w:jc w:val="both"/>
+              <w:rPr>
+                <w:sz w:val="24"/>
+                <w:szCs w:val="24"/>
+              </w:rPr>
+            </w:pPr>
+            <w:r>
+              <w:rPr>
+                <w:rFonts w:ascii="Courier New" w:hAnsi="Courier New" w:cs="Courier New"/>
+                <w:sz w:val="24"/>
+                <w:szCs w:val="24"/>
+              </w:rPr>
+              <w:t>datumHard</w:t>
+            </w:r>
+            <w:r>
+              <w:rPr>
+                <w:rFonts w:ascii="Courier New" w:hAnsi="Courier New" w:cs="Courier New"/>
+                <w:sz w:val="24"/>
+                <w:szCs w:val="24"/>
+              </w:rPr>
+              <w:t>-</w:t>
+            </w:r>
+            <w:r>
+              <w:rPr>
+                <w:rFonts w:ascii="Courier New" w:hAnsi="Courier New" w:cs="Courier New"/>
+                <w:sz w:val="24"/>
+                <w:szCs w:val="24"/>
+              </w:rPr>
+              <w:t>Rounding</w:t>
+            </w:r>
+          </w:p>
+        </w:tc>
+        <w:tc>
+          <w:tcPr>
+            <w:tcW w:w="2693" w:type="dxa"/>
+          </w:tcPr>
+          <w:p>
+            <w:pPr>
+              <w:pStyle w:val="KeinLeerraum"/>
+              <w:jc w:val="both"/>
+              <w:rPr>
+                <w:sz w:val="24"/>
+                <w:szCs w:val="24"/>
+              </w:rPr>
+            </w:pPr>
+            <w:r>
+              <w:rPr>
+                <w:rFonts w:ascii="Courier New" w:hAnsi="Courier New" w:cs="Courier New"/>
+                <w:sz w:val="24"/>
+                <w:szCs w:val="24"/>
+              </w:rPr>
+              <w:t>false</w:t>
+            </w:r>
+          </w:p>
+        </w:tc>
+        <w:tc>
+          <w:tcPr>
+            <w:tcW w:w="4100" w:type="dxa"/>
+          </w:tcPr>
+          <w:p>
+            <w:pPr>
+              <w:pStyle w:val="KeinLeerraum"/>
+              <w:jc w:val="both"/>
+              <w:rPr>
+                <w:sz w:val="24"/>
+                <w:szCs w:val="24"/>
+              </w:rPr>
+            </w:pPr>
+            <w:r>
+              <w:rPr>
+                <w:sz w:val="24"/>
+                <w:szCs w:val="24"/>
+              </w:rPr>
+              <w:t>See the “Principles” document.  It’s a small technicality.</w:t>
+            </w:r>
+          </w:p>
+        </w:tc>
+      </w:tr>
+      <w:tr>
+        <w:tc>
+          <w:tcPr>
+            <w:tcW w:w="1838" w:type="dxa"/>
+          </w:tcPr>
+          <w:p>
+            <w:pPr>
+              <w:pStyle w:val="KeinLeerraum"/>
+              <w:jc w:val="both"/>
+              <w:rPr>
+                <w:sz w:val="24"/>
+                <w:szCs w:val="24"/>
+              </w:rPr>
+            </w:pPr>
+            <w:r>
+              <w:rPr>
+                <w:rFonts w:ascii="Courier New" w:hAnsi="Courier New" w:cs="Courier New"/>
+                <w:sz w:val="24"/>
+                <w:szCs w:val="24"/>
+              </w:rPr>
+              <w:t>cloudFlag</w:t>
+            </w:r>
+          </w:p>
+        </w:tc>
+        <w:tc>
+          <w:tcPr>
+            <w:tcW w:w="2693" w:type="dxa"/>
+          </w:tcPr>
+          <w:p>
+            <w:pPr>
+              <w:pStyle w:val="KeinLeerraum"/>
+              <w:jc w:val="both"/>
+              <w:rPr>
+                <w:sz w:val="24"/>
+                <w:szCs w:val="24"/>
+              </w:rPr>
+            </w:pPr>
+            <w:r>
+              <w:rPr>
+                <w:rFonts w:ascii="Courier New" w:hAnsi="Courier New" w:cs="Courier New"/>
+                <w:sz w:val="24"/>
+                <w:szCs w:val="24"/>
+              </w:rPr>
+              <w:t>true</w:t>
+            </w:r>
+          </w:p>
+        </w:tc>
+        <w:tc>
+          <w:tcPr>
+            <w:tcW w:w="4100" w:type="dxa"/>
+          </w:tcPr>
+          <w:p>
+            <w:pPr>
+              <w:pStyle w:val="KeinLeerraum"/>
+              <w:jc w:val="both"/>
+              <w:rPr>
+                <w:sz w:val="24"/>
+                <w:szCs w:val="24"/>
+              </w:rPr>
+            </w:pPr>
+            <w:r>
+              <w:rPr>
+                <w:sz w:val="24"/>
+                <w:szCs w:val="24"/>
+              </w:rPr>
+              <w:t xml:space="preserve">See the “Principles” document.  In my opinion, the more complicated calculation indicated by </w:t>
+            </w:r>
+            <w:r>
+              <w:rPr>
+                <w:rFonts w:ascii="Courier New" w:hAnsi="Courier New" w:cs="Courier New"/>
+                <w:sz w:val="24"/>
+                <w:szCs w:val="24"/>
+              </w:rPr>
+              <w:t xml:space="preserve">true </w:t>
+            </w:r>
+            <w:r>
+              <w:rPr>
+                <w:sz w:val="24"/>
+                <w:szCs w:val="24"/>
+              </w:rPr>
+              <w:t>is the way to go.</w:t>
+            </w:r>
+          </w:p>
+        </w:tc>
+      </w:tr>
+      <w:tr>
+        <w:tc>
+          <w:tcPr>
+            <w:tcW w:w="1838" w:type="dxa"/>
+          </w:tcPr>
+          <w:p>
+            <w:pPr>
+              <w:pStyle w:val="KeinLeerraum"/>
+              <w:jc w:val="both"/>
+              <w:rPr>
+                <w:sz w:val="24"/>
+                <w:szCs w:val="24"/>
+              </w:rPr>
+            </w:pPr>
+            <w:r>
+              <w:rPr>
+                <w:rFonts w:ascii="Courier New" w:hAnsi="Courier New" w:cs="Courier New"/>
+                <w:sz w:val="24"/>
+                <w:szCs w:val="24"/>
+              </w:rPr>
+              <w:t>tableauFlag</w:t>
+            </w:r>
+          </w:p>
+        </w:tc>
+        <w:tc>
+          <w:tcPr>
+            <w:tcW w:w="2693" w:type="dxa"/>
+          </w:tcPr>
+          <w:p>
+            <w:pPr>
+              <w:pStyle w:val="KeinLeerraum"/>
+              <w:jc w:val="both"/>
+              <w:rPr>
+                <w:sz w:val="24"/>
+                <w:szCs w:val="24"/>
+              </w:rPr>
+            </w:pPr>
+            <w:r>
+              <w:rPr>
+                <w:rFonts w:ascii="Courier New" w:hAnsi="Courier New" w:cs="Courier New"/>
+                <w:sz w:val="24"/>
+                <w:szCs w:val="24"/>
+              </w:rPr>
+              <w:t>false</w:t>
+            </w:r>
+          </w:p>
+        </w:tc>
+        <w:tc>
+          <w:tcPr>
+            <w:tcW w:w="4100" w:type="dxa"/>
+          </w:tcPr>
+          <w:p>
+            <w:pPr>
+              <w:pStyle w:val="KeinLeerraum"/>
+              <w:jc w:val="both"/>
+              <w:rPr>
+                <w:sz w:val="24"/>
+                <w:szCs w:val="24"/>
+              </w:rPr>
+            </w:pPr>
+            <w:r>
+              <w:rPr>
+                <w:sz w:val="24"/>
+                <w:szCs w:val="24"/>
+              </w:rPr>
+              <w:t xml:space="preserve">Use </w:t>
+            </w:r>
+            <w:r>
+              <w:rPr>
+                <w:rFonts w:ascii="Courier New" w:hAnsi="Courier New" w:cs="Courier New"/>
+                <w:sz w:val="24"/>
+                <w:szCs w:val="24"/>
+              </w:rPr>
+              <w:t>true</w:t>
+            </w:r>
+            <w:r>
+              <w:rPr>
+                <w:sz w:val="24"/>
+                <w:szCs w:val="24"/>
+              </w:rPr>
+              <w:t xml:space="preserve"> if you want details on each separately in an output text file.</w:t>
+            </w:r>
+          </w:p>
+        </w:tc>
+      </w:tr>
+    </w:tbl>
     <w:p>
       <w:pPr>
         <w:pStyle w:val="KeinLeerraum"/>
@@ -2414,80 +2937,6 @@
           <w:szCs w:val="24"/>
         </w:rPr>
       </w:pPr>
-      <w:r>
-        <w:rPr>
-          <w:sz w:val="24"/>
-          <w:szCs w:val="24"/>
-        </w:rPr>
-        <w:t xml:space="preserve">The field valet must be one of 0, 1 or 2.  You can use the </w:t>
-      </w:r>
-      <w:r>
-        <w:rPr>
-          <w:rFonts w:ascii="Courier New" w:hAnsi="Courier New" w:cs="Courier New"/>
-          <w:sz w:val="24"/>
-          <w:szCs w:val="24"/>
-        </w:rPr>
-        <w:t>#define</w:t>
-      </w:r>
-      <w:r>
-        <w:rPr>
-          <w:sz w:val="24"/>
-          <w:szCs w:val="24"/>
-        </w:rPr>
-        <w:t>’s i</w:t>
-      </w:r>
-      <w:r>
-        <w:rPr>
-          <w:sz w:val="24"/>
-          <w:szCs w:val="24"/>
-        </w:rPr>
-        <w:t xml:space="preserve">n </w:t>
-      </w:r>
-      <w:r>
-        <w:rPr>
-          <w:rFonts w:ascii="Courier New" w:hAnsi="Courier New" w:cs="Courier New"/>
-          <w:sz w:val="24"/>
-          <w:szCs w:val="24"/>
-        </w:rPr>
-        <w:t>valet.h</w:t>
-      </w:r>
-      <w:r>
-        <w:rPr>
-          <w:sz w:val="24"/>
-          <w:szCs w:val="24"/>
-        </w:rPr>
-        <w:t xml:space="preserve">, that is, </w:t>
-      </w:r>
-      <w:r>
-        <w:rPr>
-          <w:rFonts w:ascii="Courier New" w:hAnsi="Courier New" w:cs="Courier New"/>
-          <w:sz w:val="24"/>
-          <w:szCs w:val="24"/>
-        </w:rPr>
-        <w:t xml:space="preserve">VALET_SCORING_DATUM, VALET_SCORING_IAF </w:t>
-      </w:r>
-      <w:r>
-        <w:rPr>
-          <w:sz w:val="24"/>
-          <w:szCs w:val="24"/>
-        </w:rPr>
-        <w:t>and</w:t>
-      </w:r>
-      <w:r>
-        <w:rPr>
-          <w:rFonts w:ascii="Courier New" w:hAnsi="Courier New" w:cs="Courier New"/>
-          <w:sz w:val="24"/>
-          <w:szCs w:val="24"/>
-        </w:rPr>
-        <w:t xml:space="preserve"> VALET_SCORING_MP</w:t>
-      </w:r>
-      <w:r>
-        <w:rPr>
-          <w:sz w:val="24"/>
-          <w:szCs w:val="24"/>
-        </w:rPr>
-        <w:t>.</w:t>
-      </w:r>
     </w:p>
     <w:p>
       <w:pPr>
@@ -2498,6 +2947,20 @@
           <w:szCs w:val="24"/>
         </w:rPr>
       </w:pPr>
+      <w:r>
+        <w:rPr>
+          <w:sz w:val="24"/>
+          <w:szCs w:val="24"/>
+        </w:rPr>
+        <w:t>If you don’t call this functio</w:t>
+      </w:r>
+      <w:r>
+        <w:rPr>
+          <w:sz w:val="24"/>
+          <w:szCs w:val="24"/>
+        </w:rPr>
+        <w:t>n, the default options will be used.</w:t>
+      </w:r>
     </w:p>
     <w:p>
       <w:pPr>
@@ -2508,59 +2971,32 @@
           <w:szCs w:val="24"/>
         </w:rPr>
       </w:pPr>
-      <w:r>
-        <w:rPr>
-          <w:sz w:val="24"/>
-          <w:szCs w:val="24"/>
-        </w:rPr>
-        <w:t xml:space="preserve">The </w:t>
-      </w:r>
-      <w:r>
-        <w:rPr>
-          <w:rFonts w:ascii="Courier New" w:hAnsi="Courier New" w:cs="Courier New"/>
-          <w:sz w:val="24"/>
-          <w:szCs w:val="24"/>
-        </w:rPr>
-        <w:t>leadFlag</w:t>
-      </w:r>
-      <w:r>
-        <w:rPr>
-          <w:sz w:val="24"/>
-          <w:szCs w:val="24"/>
-        </w:rPr>
-        <w:t xml:space="preserve"> is a </w:t>
-      </w:r>
-      <w:proofErr w:type="gramStart"/>
-      <w:r>
-        <w:rPr>
-          <w:sz w:val="24"/>
-          <w:szCs w:val="24"/>
-        </w:rPr>
-        <w:t>boolean</w:t>
-      </w:r>
-      <w:proofErr w:type="gramEnd"/>
-      <w:r>
-        <w:rPr>
-          <w:sz w:val="24"/>
-          <w:szCs w:val="24"/>
-        </w:rPr>
-        <w:t xml:space="preserve">.  Use </w:t>
-      </w:r>
-      <w:r>
-        <w:rPr>
-          <w:rFonts w:ascii="Courier New" w:hAnsi="Courier New" w:cs="Courier New"/>
-          <w:sz w:val="24"/>
-          <w:szCs w:val="24"/>
-        </w:rPr>
-        <w:t>true</w:t>
-      </w:r>
-      <w:r>
-        <w:rPr>
-          <w:sz w:val="24"/>
-          <w:szCs w:val="24"/>
-        </w:rPr>
-        <w:t xml:space="preserve"> if you want defense scores for the lead separately.</w:t>
-      </w:r>
+    </w:p>
+    <w:p>
+      <w:pPr>
+        <w:spacing w:before="0" w:after="200" w:line="276" w:lineRule="auto"/>
+        <w:rPr>
+          <w:rFonts w:ascii="Arial" w:eastAsiaTheme="minorEastAsia" w:hAnsi="Arial"/>
+          <w:b/>
+          <w:caps/>
+          <w:color w:val="002960"/>
+          <w:sz w:val="24"/>
+        </w:rPr>
+      </w:pPr>
+      <w:bookmarkStart w:id="8" w:name="_Toc434575839"/>
+      <w:r>
+        <w:br w:type="page"/>
+      </w:r>
+    </w:p>
+    <w:p>
+      <w:pPr>
+        <w:pStyle w:val="berschrift2"/>
+      </w:pPr>
+      <w:r>
+        <w:lastRenderedPageBreak/>
+        <w:t>ValetClear</w:t>
+      </w:r>
+      <w:bookmarkEnd w:id="8"/>
     </w:p>
     <w:p>
       <w:pPr>
@@ -2571,16 +3007,13 @@
           <w:szCs w:val="24"/>
         </w:rPr>
       </w:pPr>
-    </w:p>
-    <w:p>
-      <w:pPr>
-        <w:pStyle w:val="berschrift2"/>
-      </w:pPr>
-      <w:bookmarkStart w:id="8" w:name="_Toc434575839"/>
-      <w:r>
-        <w:t>ValetClear</w:t>
-      </w:r>
-      <w:bookmarkEnd w:id="8"/>
+      <w:r>
+        <w:rPr>
+          <w:sz w:val="24"/>
+          <w:szCs w:val="24"/>
+        </w:rPr>
+        <w:t>Arguments:  None.</w:t>
+      </w:r>
     </w:p>
     <w:p>
       <w:pPr>
@@ -2596,7 +3029,22 @@
           <w:sz w:val="24"/>
           <w:szCs w:val="24"/>
         </w:rPr>
-        <w:t>Arguments:  None.</w:t>
+        <w:t xml:space="preserve">Return value: </w:t>
+      </w:r>
+      <w:r>
+        <w:rPr>
+          <w:rFonts w:ascii="Courier New" w:hAnsi="Courier New" w:cs="Courier New"/>
+          <w:sz w:val="24"/>
+          <w:szCs w:val="24"/>
+        </w:rPr>
+        <w:t>void</w:t>
+      </w:r>
+      <w:r>
+        <w:rPr>
+          <w:sz w:val="24"/>
+          <w:szCs w:val="24"/>
+        </w:rPr>
+        <w:t>.</w:t>
       </w:r>
     </w:p>
     <w:p>
@@ -2608,28 +3056,6 @@
           <w:szCs w:val="24"/>
         </w:rPr>
       </w:pPr>
-      <w:r>
-        <w:rPr>
-          <w:sz w:val="24"/>
-          <w:szCs w:val="24"/>
-        </w:rPr>
-        <w:t xml:space="preserve">Return value: </w:t>
-      </w:r>
-      <w:r>
-        <w:rPr>
-          <w:rFonts w:ascii="Courier New" w:hAnsi="Courier New" w:cs="Courier New"/>
-          <w:sz w:val="24"/>
-          <w:szCs w:val="24"/>
-        </w:rPr>
-        <w:t>void</w:t>
-      </w:r>
-      <w:r>
-        <w:rPr>
-          <w:sz w:val="24"/>
-          <w:szCs w:val="24"/>
-        </w:rPr>
-        <w:t>.</w:t>
-      </w:r>
     </w:p>
     <w:p>
       <w:pPr>
@@ -2640,6 +3066,78 @@
           <w:szCs w:val="24"/>
         </w:rPr>
       </w:pPr>
+      <w:proofErr w:type="gramStart"/>
+      <w:r>
+        <w:rPr>
+          <w:rFonts w:ascii="Courier New" w:hAnsi="Courier New" w:cs="Courier New"/>
+          <w:sz w:val="24"/>
+          <w:szCs w:val="24"/>
+        </w:rPr>
+        <w:t>ValetClear(</w:t>
+      </w:r>
+      <w:proofErr w:type="gramEnd"/>
+      <w:r>
+        <w:rPr>
+          <w:rFonts w:ascii="Courier New" w:hAnsi="Courier New" w:cs="Courier New"/>
+          <w:sz w:val="24"/>
+          <w:szCs w:val="24"/>
+        </w:rPr>
+        <w:t>)</w:t>
+      </w:r>
+      <w:r>
+        <w:rPr>
+          <w:sz w:val="24"/>
+          <w:szCs w:val="24"/>
+        </w:rPr>
+        <w:t xml:space="preserve"> clears both the hand results and the internal pair list.  There is no strong need to do this rather than calling only </w:t>
+      </w:r>
+      <w:proofErr w:type="gramStart"/>
+      <w:r>
+        <w:rPr>
+          <w:rFonts w:ascii="Courier New" w:hAnsi="Courier New" w:cs="Courier New"/>
+          <w:sz w:val="24"/>
+          <w:szCs w:val="24"/>
+        </w:rPr>
+        <w:t>ValetClearHand(</w:t>
+      </w:r>
+      <w:proofErr w:type="gramEnd"/>
+      <w:r>
+        <w:rPr>
+          <w:rFonts w:ascii="Courier New" w:hAnsi="Courier New" w:cs="Courier New"/>
+          <w:sz w:val="24"/>
+          <w:szCs w:val="24"/>
+        </w:rPr>
+        <w:t>)</w:t>
+      </w:r>
+      <w:r>
+        <w:rPr>
+          <w:sz w:val="24"/>
+          <w:szCs w:val="24"/>
+        </w:rPr>
+        <w:t>, but on the other hand the pair list will keep growing if you use the same instance of the library a lot.  So you might at least call it once per tournament.</w:t>
+      </w:r>
+    </w:p>
+    <w:p>
+      <w:pPr>
+        <w:spacing w:before="0" w:after="200" w:line="276" w:lineRule="auto"/>
+        <w:rPr>
+          <w:rFonts w:ascii="Arial" w:eastAsiaTheme="minorEastAsia" w:hAnsi="Arial"/>
+          <w:b/>
+          <w:caps/>
+          <w:color w:val="002960"/>
+          <w:sz w:val="24"/>
+        </w:rPr>
+      </w:pPr>
+      <w:bookmarkStart w:id="9" w:name="_Toc434575840"/>
+    </w:p>
+    <w:p>
+      <w:pPr>
+        <w:pStyle w:val="berschrift2"/>
+      </w:pPr>
+      <w:r>
+        <w:t>ValetClearHand</w:t>
+      </w:r>
+      <w:bookmarkEnd w:id="9"/>
     </w:p>
     <w:p>
       <w:pPr>
@@ -2650,55 +3148,12 @@
           <w:szCs w:val="24"/>
         </w:rPr>
       </w:pPr>
-      <w:proofErr w:type="gramStart"/>
-      <w:r>
-        <w:rPr>
-          <w:rFonts w:ascii="Courier New" w:hAnsi="Courier New" w:cs="Courier New"/>
-          <w:sz w:val="24"/>
-          <w:szCs w:val="24"/>
-        </w:rPr>
-        <w:t>ValetClear(</w:t>
-      </w:r>
-      <w:proofErr w:type="gramEnd"/>
-      <w:r>
-        <w:rPr>
-          <w:rFonts w:ascii="Courier New" w:hAnsi="Courier New" w:cs="Courier New"/>
-          <w:sz w:val="24"/>
-          <w:szCs w:val="24"/>
-        </w:rPr>
-        <w:t>)</w:t>
-      </w:r>
-      <w:r>
-        <w:rPr>
-          <w:sz w:val="24"/>
-          <w:szCs w:val="24"/>
-        </w:rPr>
-        <w:t xml:space="preserve"> clears both the hand results and the internal pair list.  There is no strong need to do this rather than calling only </w:t>
-      </w:r>
-      <w:proofErr w:type="gramStart"/>
-      <w:r>
-        <w:rPr>
-          <w:rFonts w:ascii="Courier New" w:hAnsi="Courier New" w:cs="Courier New"/>
-          <w:sz w:val="24"/>
-          <w:szCs w:val="24"/>
-        </w:rPr>
-        <w:t>ValetClearHand(</w:t>
-      </w:r>
-      <w:proofErr w:type="gramEnd"/>
-      <w:r>
-        <w:rPr>
-          <w:rFonts w:ascii="Courier New" w:hAnsi="Courier New" w:cs="Courier New"/>
-          <w:sz w:val="24"/>
-          <w:szCs w:val="24"/>
-        </w:rPr>
-        <w:t>)</w:t>
-      </w:r>
-      <w:r>
-        <w:rPr>
-          <w:sz w:val="24"/>
-          <w:szCs w:val="24"/>
-        </w:rPr>
-        <w:t>, but on the other hand the pair list will keep growing if you use the same instance of the library a lot.  So you might at least call it once per tournament.</w:t>
+      <w:r>
+        <w:rPr>
+          <w:sz w:val="24"/>
+          <w:szCs w:val="24"/>
+        </w:rPr>
+        <w:t>Arguments:  None.</w:t>
       </w:r>
     </w:p>
     <w:p>
@@ -2710,16 +3165,28 @@
           <w:szCs w:val="24"/>
         </w:rPr>
       </w:pPr>
-    </w:p>
-    <w:p>
-      <w:pPr>
-        <w:pStyle w:val="berschrift2"/>
-      </w:pPr>
-      <w:bookmarkStart w:id="9" w:name="_Toc434575840"/>
-      <w:r>
-        <w:t>ValetClearHand</w:t>
-      </w:r>
-      <w:bookmarkEnd w:id="9"/>
+      <w:r>
+        <w:rPr>
+          <w:sz w:val="24"/>
+          <w:szCs w:val="24"/>
+        </w:rPr>
+        <w:t xml:space="preserve">Return value: </w:t>
+      </w:r>
+      <w:r>
+        <w:rPr>
+          <w:rFonts w:ascii="Courier New" w:hAnsi="Courier New" w:cs="Courier New"/>
+          <w:sz w:val="24"/>
+          <w:szCs w:val="24"/>
+        </w:rPr>
+        <w:t>void</w:t>
+      </w:r>
+      <w:r>
+        <w:rPr>
+          <w:sz w:val="24"/>
+          <w:szCs w:val="24"/>
+        </w:rPr>
+        <w:t>.</w:t>
+      </w:r>
     </w:p>
     <w:p>
       <w:pPr>
@@ -2730,13 +3197,6 @@
           <w:szCs w:val="24"/>
         </w:rPr>
       </w:pPr>
-      <w:r>
-        <w:rPr>
-          <w:sz w:val="24"/>
-          <w:szCs w:val="24"/>
-        </w:rPr>
-        <w:t>Arguments:  None.</w:t>
-      </w:r>
     </w:p>
     <w:p>
       <w:pPr>
@@ -2747,48 +3207,6 @@
           <w:szCs w:val="24"/>
         </w:rPr>
       </w:pPr>
-      <w:r>
-        <w:rPr>
-          <w:sz w:val="24"/>
-          <w:szCs w:val="24"/>
-        </w:rPr>
-        <w:t xml:space="preserve">Return value: </w:t>
-      </w:r>
-      <w:r>
-        <w:rPr>
-          <w:rFonts w:ascii="Courier New" w:hAnsi="Courier New" w:cs="Courier New"/>
-          <w:sz w:val="24"/>
-          <w:szCs w:val="24"/>
-        </w:rPr>
-        <w:t>void</w:t>
-      </w:r>
-      <w:r>
-        <w:rPr>
-          <w:sz w:val="24"/>
-          <w:szCs w:val="24"/>
-        </w:rPr>
-        <w:t>.</w:t>
-      </w:r>
-    </w:p>
-    <w:p>
-      <w:pPr>
-        <w:pStyle w:val="KeinLeerraum"/>
-        <w:jc w:val="both"/>
-        <w:rPr>
-          <w:sz w:val="24"/>
-          <w:szCs w:val="24"/>
-        </w:rPr>
-      </w:pPr>
-    </w:p>
-    <w:p>
-      <w:pPr>
-        <w:pStyle w:val="KeinLeerraum"/>
-        <w:jc w:val="both"/>
-        <w:rPr>
-          <w:sz w:val="24"/>
-          <w:szCs w:val="24"/>
-        </w:rPr>
-      </w:pPr>
       <w:proofErr w:type="gramStart"/>
       <w:r>
         <w:rPr>
@@ -2796,7 +3214,6 @@
           <w:sz w:val="24"/>
           <w:szCs w:val="24"/>
         </w:rPr>
-        <w:lastRenderedPageBreak/>
         <w:t>ValetClearHand(</w:t>
       </w:r>
       <w:proofErr w:type="gramEnd"/>
@@ -3337,6 +3754,7 @@
           <w:sz w:val="24"/>
           <w:szCs w:val="24"/>
         </w:rPr>
+        <w:lastRenderedPageBreak/>
         <w:t xml:space="preserve">Board number.  An integer, minimum value 1.  The number </w:t>
       </w:r>
       <w:r>
@@ -3619,7 +4037,6 @@
       </w:pPr>
       <w:bookmarkStart w:id="12" w:name="_Toc434575843"/>
       <w:r>
-        <w:lastRenderedPageBreak/>
         <w:t>ValetAddByTag</w:t>
       </w:r>
       <w:bookmarkEnd w:id="12"/>
@@ -4277,6 +4694,7 @@
           <w:sz w:val="24"/>
           <w:szCs w:val="24"/>
         </w:rPr>
+        <w:lastRenderedPageBreak/>
         <w:t xml:space="preserve">The </w:t>
       </w:r>
       <w:r>
@@ -4585,7 +5003,6 @@
       </w:pPr>
       <w:bookmarkStart w:id="13" w:name="_Toc434575844"/>
       <w:r>
-        <w:lastRenderedPageBreak/>
         <w:t>ValetAddByNumber</w:t>
       </w:r>
       <w:bookmarkEnd w:id="13"/>
@@ -4760,75 +5177,6 @@
     </w:p>
     <w:p>
       <w:pPr>
-        <w:pStyle w:val="berschrift2"/>
-      </w:pPr>
-      <w:bookmarkStart w:id="14" w:name="_Toc434575845"/>
-      <w:r>
-        <w:t>ValetCalculate</w:t>
-      </w:r>
-      <w:bookmarkEnd w:id="14"/>
-    </w:p>
-    <w:p>
-      <w:pPr>
-        <w:pStyle w:val="KeinLeerraum"/>
-        <w:rPr>
-          <w:sz w:val="24"/>
-          <w:szCs w:val="24"/>
-        </w:rPr>
-      </w:pPr>
-      <w:r>
-        <w:rPr>
-          <w:sz w:val="24"/>
-          <w:szCs w:val="24"/>
-        </w:rPr>
-        <w:t>Arguments:  None.</w:t>
-      </w:r>
-      <w:r>
-        <w:rPr>
-          <w:sz w:val="24"/>
-          <w:szCs w:val="24"/>
-        </w:rPr>
-        <w:br/>
-      </w:r>
-      <w:r>
-        <w:rPr>
-          <w:sz w:val="24"/>
-          <w:szCs w:val="24"/>
-        </w:rPr>
-        <w:t>Return valu</w:t>
-      </w:r>
-      <w:r>
-        <w:rPr>
-          <w:sz w:val="24"/>
-          <w:szCs w:val="24"/>
-        </w:rPr>
-        <w:t xml:space="preserve">e: </w:t>
-      </w:r>
-      <w:r>
-        <w:rPr>
-          <w:rFonts w:ascii="Courier New" w:hAnsi="Courier New" w:cs="Courier New"/>
-          <w:sz w:val="24"/>
-          <w:szCs w:val="24"/>
-        </w:rPr>
-        <w:t>int</w:t>
-      </w:r>
-      <w:r>
-        <w:rPr>
-          <w:sz w:val="24"/>
-          <w:szCs w:val="24"/>
-        </w:rPr>
-        <w:t xml:space="preserve"> (see error codes)</w:t>
-      </w:r>
-      <w:r>
-        <w:rPr>
-          <w:sz w:val="24"/>
-          <w:szCs w:val="24"/>
-        </w:rPr>
-        <w:t>.</w:t>
-      </w:r>
-    </w:p>
-    <w:p>
-      <w:pPr>
         <w:pStyle w:val="KeinLeerraum"/>
         <w:jc w:val="both"/>
         <w:rPr>
@@ -4839,6 +5187,75 @@
     </w:p>
     <w:p>
       <w:pPr>
+        <w:pStyle w:val="berschrift2"/>
+      </w:pPr>
+      <w:bookmarkStart w:id="14" w:name="_Toc434575845"/>
+      <w:r>
+        <w:t>ValetCalculate</w:t>
+      </w:r>
+      <w:bookmarkEnd w:id="14"/>
+    </w:p>
+    <w:p>
+      <w:pPr>
+        <w:pStyle w:val="KeinLeerraum"/>
+        <w:rPr>
+          <w:sz w:val="24"/>
+          <w:szCs w:val="24"/>
+        </w:rPr>
+      </w:pPr>
+      <w:r>
+        <w:rPr>
+          <w:sz w:val="24"/>
+          <w:szCs w:val="24"/>
+        </w:rPr>
+        <w:t>Arguments:  None.</w:t>
+      </w:r>
+      <w:r>
+        <w:rPr>
+          <w:sz w:val="24"/>
+          <w:szCs w:val="24"/>
+        </w:rPr>
+        <w:br/>
+      </w:r>
+      <w:r>
+        <w:rPr>
+          <w:sz w:val="24"/>
+          <w:szCs w:val="24"/>
+        </w:rPr>
+        <w:t>Return valu</w:t>
+      </w:r>
+      <w:r>
+        <w:rPr>
+          <w:sz w:val="24"/>
+          <w:szCs w:val="24"/>
+        </w:rPr>
+        <w:t xml:space="preserve">e: </w:t>
+      </w:r>
+      <w:r>
+        <w:rPr>
+          <w:rFonts w:ascii="Courier New" w:hAnsi="Courier New" w:cs="Courier New"/>
+          <w:sz w:val="24"/>
+          <w:szCs w:val="24"/>
+        </w:rPr>
+        <w:t>int</w:t>
+      </w:r>
+      <w:r>
+        <w:rPr>
+          <w:sz w:val="24"/>
+          <w:szCs w:val="24"/>
+        </w:rPr>
+        <w:t xml:space="preserve"> (see error codes)</w:t>
+      </w:r>
+      <w:r>
+        <w:rPr>
+          <w:sz w:val="24"/>
+          <w:szCs w:val="24"/>
+        </w:rPr>
+        <w:t>.</w:t>
+      </w:r>
+    </w:p>
+    <w:p>
+      <w:pPr>
         <w:pStyle w:val="KeinLeerraum"/>
         <w:jc w:val="both"/>
         <w:rPr>
@@ -4846,38 +5263,6 @@
           <w:szCs w:val="24"/>
         </w:rPr>
       </w:pPr>
-      <w:r>
-        <w:rPr>
-          <w:sz w:val="24"/>
-          <w:szCs w:val="24"/>
-        </w:rPr>
-        <w:t xml:space="preserve">Once you have passed in all of the results on a given hand, you should call </w:t>
-      </w:r>
-      <w:proofErr w:type="gramStart"/>
-      <w:r>
-        <w:rPr>
-          <w:rFonts w:ascii="Courier New" w:hAnsi="Courier New" w:cs="Courier New"/>
-          <w:sz w:val="24"/>
-          <w:szCs w:val="24"/>
-        </w:rPr>
-        <w:t>ValetCalculate(</w:t>
-      </w:r>
-      <w:proofErr w:type="gramEnd"/>
-      <w:r>
-        <w:rPr>
-          <w:rFonts w:ascii="Courier New" w:hAnsi="Courier New" w:cs="Courier New"/>
-          <w:sz w:val="24"/>
-          <w:szCs w:val="24"/>
-        </w:rPr>
-        <w:t>)</w:t>
-      </w:r>
-      <w:r>
-        <w:rPr>
-          <w:sz w:val="24"/>
-          <w:szCs w:val="24"/>
-        </w:rPr>
-        <w:t xml:space="preserve"> once.  This doesn’t return any results, but it makes it possible to get the results with the following functions.</w:t>
-      </w:r>
     </w:p>
     <w:p>
       <w:pPr>
@@ -4888,6 +5273,48 @@
           <w:szCs w:val="24"/>
         </w:rPr>
       </w:pPr>
+      <w:r>
+        <w:rPr>
+          <w:sz w:val="24"/>
+          <w:szCs w:val="24"/>
+        </w:rPr>
+        <w:t xml:space="preserve">Once you have passed in all of the results on a given hand, you should call </w:t>
+      </w:r>
+      <w:proofErr w:type="gramStart"/>
+      <w:r>
+        <w:rPr>
+          <w:rFonts w:ascii="Courier New" w:hAnsi="Courier New" w:cs="Courier New"/>
+          <w:sz w:val="24"/>
+          <w:szCs w:val="24"/>
+        </w:rPr>
+        <w:t>ValetCalculate(</w:t>
+      </w:r>
+      <w:proofErr w:type="gramEnd"/>
+      <w:r>
+        <w:rPr>
+          <w:rFonts w:ascii="Courier New" w:hAnsi="Courier New" w:cs="Courier New"/>
+          <w:sz w:val="24"/>
+          <w:szCs w:val="24"/>
+        </w:rPr>
+        <w:t>)</w:t>
+      </w:r>
+      <w:r>
+        <w:rPr>
+          <w:sz w:val="24"/>
+          <w:szCs w:val="24"/>
+        </w:rPr>
+        <w:t xml:space="preserve"> once.  This doesn’t return any results, but it makes it possible to get the results with the following functions.</w:t>
+      </w:r>
+    </w:p>
+    <w:p>
+      <w:pPr>
+        <w:pStyle w:val="KeinLeerraum"/>
+        <w:jc w:val="both"/>
+        <w:rPr>
+          <w:sz w:val="24"/>
+          <w:szCs w:val="24"/>
+        </w:rPr>
+      </w:pPr>
     </w:p>
     <w:p>
       <w:pPr>
@@ -5056,7 +5483,15 @@
           <w:sz w:val="24"/>
           <w:szCs w:val="24"/>
         </w:rPr>
-        <w:t>.  This is because the output is given for the declaring and defending side separately.  (For a passed hand, the assignment is arbitrary.)  The fields are in the form of tags as above.</w:t>
+        <w:t xml:space="preserve">.  This is because the output is given for the declaring and defending side </w:t>
+      </w:r>
+      <w:r>
+        <w:rPr>
+          <w:sz w:val="24"/>
+          <w:szCs w:val="24"/>
+        </w:rPr>
+        <w:lastRenderedPageBreak/>
+        <w:t>separately.  (For a passed hand, the assignment is arbitrary.)  The fields are in the form of tags as above.</w:t>
       </w:r>
     </w:p>
     <w:p>
@@ -5446,7 +5881,6 @@
           <w:sz w:val="24"/>
           <w:szCs w:val="24"/>
         </w:rPr>
-        <w:lastRenderedPageBreak/>
         <w:t>f</w:t>
       </w:r>
       <w:r>
@@ -5923,6 +6357,7 @@
       </w:pPr>
       <w:bookmarkStart w:id="17" w:name="_Toc434575848"/>
       <w:r>
+        <w:lastRenderedPageBreak/>
         <w:t>ValetErrorMessage</w:t>
       </w:r>
       <w:bookmarkEnd w:id="17"/>
@@ -6128,15 +6563,6 @@
         </w:rPr>
         <w:t xml:space="preserve"> (for which you must provide storage).  You can print this string.</w:t>
       </w:r>
-    </w:p>
-    <w:p>
-      <w:pPr>
-        <w:pStyle w:val="KeinLeerraum"/>
-        <w:rPr>
-          <w:sz w:val="24"/>
-          <w:szCs w:val="24"/>
-        </w:rPr>
-      </w:pPr>
     </w:p>
     <w:p>
       <w:pPr>
@@ -7228,7 +7654,7 @@
         </w:rPr>
       </w:pPr>
     </w:p>
-    <w:bookmarkEnd w:id="3"/>
+    <w:bookmarkEnd w:id="2"/>
     <w:p>
       <w:pPr>
         <w:pStyle w:val="KeinLeerraum"/>
@@ -7619,7 +8045,7 @@
         <w:noProof/>
         <w:sz w:val="16"/>
       </w:rPr>
-      <w:t>9</w:t>
+      <w:t>10</w:t>
     </w:r>
     <w:r>
       <w:rPr>
@@ -13171,7 +13597,7 @@
 </file>
 
 <file path=customXml/itemProps1.xml><?xml version="1.0" encoding="utf-8"?>
-<ds:datastoreItem xmlns:ds="http://schemas.openxmlformats.org/officeDocument/2006/customXml" ds:itemID="{757ABA9B-C48E-47A4-9B3A-9AC1D5AF94BE}">
+<ds:datastoreItem xmlns:ds="http://schemas.openxmlformats.org/officeDocument/2006/customXml" ds:itemID="{548F8387-AE30-4791-A740-56727ADE7480}">
   <ds:schemaRefs>
     <ds:schemaRef ds:uri="http://schemas.openxmlformats.org/officeDocument/2006/bibliography"/>
   </ds:schemaRefs>

</xml_diff>